<commit_message>
Update SLASSCOM Software Engineering Bootcamp Final Assignment.docx
</commit_message>
<xml_diff>
--- a/Final Assignment/SLASSCOM Software Engineering Bootcamp Final Assignment.docx
+++ b/Final Assignment/SLASSCOM Software Engineering Bootcamp Final Assignment.docx
@@ -235,18 +235,7 @@
           <w:lang w:bidi="ar-SA"/>
         </w:rPr>
         <w:br/>
-        <w:t xml:space="preserve">        </w:t>
-      </w:r>
-      <w:proofErr w:type="spellStart"/>
-      <w:r>
-        <w:rPr>
-          <w:rFonts w:ascii="Courier New" w:eastAsia="Times New Roman" w:hAnsi="Courier New" w:cs="Courier New"/>
-          <w:color w:val="A9B7C6"/>
-          <w:sz w:val="20"/>
-          <w:szCs w:val="20"/>
-          <w:lang w:bidi="ar-SA"/>
-        </w:rPr>
-        <w:t>System.</w:t>
+        <w:t xml:space="preserve">        System.</w:t>
       </w:r>
       <w:r>
         <w:rPr>
@@ -268,18 +257,7 @@
           <w:szCs w:val="20"/>
           <w:lang w:bidi="ar-SA"/>
         </w:rPr>
-        <w:t>.println</w:t>
-      </w:r>
-      <w:proofErr w:type="spellEnd"/>
-      <w:r>
-        <w:rPr>
-          <w:rFonts w:ascii="Courier New" w:eastAsia="Times New Roman" w:hAnsi="Courier New" w:cs="Courier New"/>
-          <w:color w:val="A9B7C6"/>
-          <w:sz w:val="20"/>
-          <w:szCs w:val="20"/>
-          <w:lang w:bidi="ar-SA"/>
-        </w:rPr>
-        <w:t>(</w:t>
+        <w:t>.println(</w:t>
       </w:r>
       <w:r>
         <w:rPr>
@@ -427,14 +405,7 @@
           <w:color w:val="A9B7C6"/>
         </w:rPr>
         <w:br/>
-        <w:t xml:space="preserve">        </w:t>
-      </w:r>
-      <w:proofErr w:type="spellStart"/>
-      <w:r>
-        <w:rPr>
-          <w:color w:val="A9B7C6"/>
-        </w:rPr>
-        <w:t>System.</w:t>
+        <w:t xml:space="preserve">        System.</w:t>
       </w:r>
       <w:r>
         <w:rPr>
@@ -448,14 +419,7 @@
         <w:rPr>
           <w:color w:val="A9B7C6"/>
         </w:rPr>
-        <w:t>.println</w:t>
-      </w:r>
-      <w:proofErr w:type="spellEnd"/>
-      <w:r>
-        <w:rPr>
-          <w:color w:val="A9B7C6"/>
-        </w:rPr>
-        <w:t>(</w:t>
+        <w:t>.println(</w:t>
       </w:r>
       <w:r>
         <w:rPr>
@@ -524,14 +488,7 @@
           <w:color w:val="A9B7C6"/>
         </w:rPr>
         <w:br/>
-        <w:t xml:space="preserve">        </w:t>
-      </w:r>
-      <w:proofErr w:type="spellStart"/>
-      <w:r>
-        <w:rPr>
-          <w:color w:val="A9B7C6"/>
-        </w:rPr>
-        <w:t>System.</w:t>
+        <w:t xml:space="preserve">        System.</w:t>
       </w:r>
       <w:r>
         <w:rPr>
@@ -545,14 +502,7 @@
         <w:rPr>
           <w:color w:val="A9B7C6"/>
         </w:rPr>
-        <w:t>.println</w:t>
-      </w:r>
-      <w:proofErr w:type="spellEnd"/>
-      <w:r>
-        <w:rPr>
-          <w:color w:val="A9B7C6"/>
-        </w:rPr>
-        <w:t>(</w:t>
+        <w:t>.println(</w:t>
       </w:r>
       <w:r>
         <w:rPr>
@@ -636,21 +586,7 @@
         <w:rPr>
           <w:color w:val="A9B7C6"/>
         </w:rPr>
-        <w:t xml:space="preserve">Animal </w:t>
-      </w:r>
-      <w:proofErr w:type="spellStart"/>
-      <w:r>
-        <w:rPr>
-          <w:color w:val="A9B7C6"/>
-        </w:rPr>
-        <w:t>animal</w:t>
-      </w:r>
-      <w:proofErr w:type="spellEnd"/>
-      <w:r>
-        <w:rPr>
-          <w:color w:val="A9B7C6"/>
-        </w:rPr>
-        <w:t xml:space="preserve"> = </w:t>
+        <w:t xml:space="preserve">Animal animal = </w:t>
       </w:r>
       <w:r>
         <w:rPr>
@@ -682,19 +618,11 @@
         </w:rPr>
         <w:br/>
       </w:r>
-      <w:proofErr w:type="spellStart"/>
-      <w:r>
-        <w:rPr>
-          <w:color w:val="A9B7C6"/>
-        </w:rPr>
-        <w:t>animal.eat</w:t>
-      </w:r>
-      <w:proofErr w:type="spellEnd"/>
-      <w:r>
-        <w:rPr>
-          <w:color w:val="A9B7C6"/>
-        </w:rPr>
-        <w:t>()</w:t>
+      <w:r>
+        <w:rPr>
+          <w:color w:val="A9B7C6"/>
+        </w:rPr>
+        <w:t>animal.eat()</w:t>
       </w:r>
       <w:r>
         <w:rPr>
@@ -756,13 +684,7 @@
         <w:jc w:val="both"/>
       </w:pPr>
       <w:r>
-        <w:t xml:space="preserve">Example </w:t>
-      </w:r>
-      <w:r>
-        <w:t>2</w:t>
-      </w:r>
-      <w:r>
-        <w:t>:</w:t>
+        <w:t>Example 2:</w:t>
       </w:r>
     </w:p>
     <w:p>
@@ -789,21 +711,7 @@
         <w:rPr>
           <w:color w:val="A9B7C6"/>
         </w:rPr>
-        <w:t xml:space="preserve">Deer </w:t>
-      </w:r>
-      <w:proofErr w:type="spellStart"/>
-      <w:r>
-        <w:rPr>
-          <w:color w:val="A9B7C6"/>
-        </w:rPr>
-        <w:t>deer</w:t>
-      </w:r>
-      <w:proofErr w:type="spellEnd"/>
-      <w:r>
-        <w:rPr>
-          <w:color w:val="A9B7C6"/>
-        </w:rPr>
-        <w:t xml:space="preserve"> = (Deer) animal</w:t>
+        <w:t>Deer deer = (Deer) animal</w:t>
       </w:r>
       <w:r>
         <w:rPr>
@@ -815,21 +723,31 @@
         <w:rPr>
           <w:color w:val="808080"/>
         </w:rPr>
-        <w:t xml:space="preserve">// Animal object is </w:t>
-      </w:r>
-      <w:proofErr w:type="spellStart"/>
+        <w:t>// Animal object is downcasted to Deer type</w:t>
+      </w:r>
       <w:r>
         <w:rPr>
           <w:color w:val="808080"/>
         </w:rPr>
-        <w:t>downcasted</w:t>
-      </w:r>
-      <w:proofErr w:type="spellEnd"/>
+        <w:br/>
+      </w:r>
+      <w:r>
+        <w:rPr>
+          <w:color w:val="A9B7C6"/>
+        </w:rPr>
+        <w:t>deer.eat()</w:t>
+      </w:r>
+      <w:r>
+        <w:rPr>
+          <w:color w:val="CC7832"/>
+        </w:rPr>
+        <w:t xml:space="preserve">; </w:t>
+      </w:r>
       <w:r>
         <w:rPr>
           <w:color w:val="808080"/>
         </w:rPr>
-        <w:t xml:space="preserve"> to Deer type</w:t>
+        <w:t>// Output: Deer is eating.</w:t>
       </w:r>
       <w:r>
         <w:rPr>
@@ -837,51 +755,11 @@
         </w:rPr>
         <w:br/>
       </w:r>
-      <w:proofErr w:type="spellStart"/>
-      <w:r>
-        <w:rPr>
-          <w:color w:val="A9B7C6"/>
-        </w:rPr>
-        <w:t>deer.eat</w:t>
-      </w:r>
-      <w:proofErr w:type="spellEnd"/>
-      <w:r>
-        <w:rPr>
-          <w:color w:val="A9B7C6"/>
-        </w:rPr>
-        <w:t>()</w:t>
-      </w:r>
-      <w:r>
-        <w:rPr>
-          <w:color w:val="CC7832"/>
-        </w:rPr>
-        <w:t xml:space="preserve">; </w:t>
-      </w:r>
-      <w:r>
-        <w:rPr>
-          <w:color w:val="808080"/>
-        </w:rPr>
-        <w:t>// Output: Deer is eating.</w:t>
-      </w:r>
-      <w:r>
-        <w:rPr>
-          <w:color w:val="808080"/>
-        </w:rPr>
-        <w:br/>
-      </w:r>
-      <w:proofErr w:type="spellStart"/>
-      <w:r>
-        <w:rPr>
-          <w:color w:val="A9B7C6"/>
-        </w:rPr>
-        <w:t>deer.run</w:t>
-      </w:r>
-      <w:proofErr w:type="spellEnd"/>
-      <w:r>
-        <w:rPr>
-          <w:color w:val="A9B7C6"/>
-        </w:rPr>
-        <w:t>()</w:t>
+      <w:r>
+        <w:rPr>
+          <w:color w:val="A9B7C6"/>
+        </w:rPr>
+        <w:t>deer.run()</w:t>
       </w:r>
       <w:r>
         <w:rPr>
@@ -927,14 +805,7 @@
           <w:b/>
           <w:bCs/>
         </w:rPr>
-        <w:t>b</w:t>
-      </w:r>
-      <w:r>
-        <w:rPr>
-          <w:b/>
-          <w:bCs/>
-        </w:rPr>
-        <w:t>.</w:t>
+        <w:t>b.</w:t>
       </w:r>
     </w:p>
     <w:p>
@@ -1010,14 +881,12 @@
         </w:rPr>
         <w:t xml:space="preserve">import </w:t>
       </w:r>
-      <w:proofErr w:type="spellStart"/>
       <w:r>
         <w:rPr>
           <w:color w:val="A9B7C6"/>
         </w:rPr>
         <w:t>java.util.HashSet</w:t>
       </w:r>
-      <w:proofErr w:type="spellEnd"/>
       <w:r>
         <w:rPr>
           <w:color w:val="CC7832"/>
@@ -1066,21 +935,7 @@
         <w:rPr>
           <w:color w:val="A9B7C6"/>
         </w:rPr>
-        <w:t xml:space="preserve">(String[] </w:t>
-      </w:r>
-      <w:proofErr w:type="spellStart"/>
-      <w:r>
-        <w:rPr>
-          <w:color w:val="A9B7C6"/>
-        </w:rPr>
-        <w:t>args</w:t>
-      </w:r>
-      <w:proofErr w:type="spellEnd"/>
-      <w:r>
-        <w:rPr>
-          <w:color w:val="A9B7C6"/>
-        </w:rPr>
-        <w:t>) {</w:t>
+        <w:t>(String[] args) {</w:t>
       </w:r>
       <w:r>
         <w:rPr>
@@ -1099,21 +954,7 @@
         <w:rPr>
           <w:color w:val="A9B7C6"/>
         </w:rPr>
-        <w:t xml:space="preserve">[] </w:t>
-      </w:r>
-      <w:proofErr w:type="spellStart"/>
-      <w:r>
-        <w:rPr>
-          <w:color w:val="A9B7C6"/>
-        </w:rPr>
-        <w:t>arr</w:t>
-      </w:r>
-      <w:proofErr w:type="spellEnd"/>
-      <w:r>
-        <w:rPr>
-          <w:color w:val="A9B7C6"/>
-        </w:rPr>
-        <w:t xml:space="preserve"> = {</w:t>
+        <w:t>[] arr = {</w:t>
       </w:r>
       <w:r>
         <w:rPr>
@@ -1249,19 +1090,11 @@
         </w:rPr>
         <w:t xml:space="preserve">int </w:t>
       </w:r>
-      <w:proofErr w:type="spellStart"/>
-      <w:r>
-        <w:rPr>
-          <w:color w:val="A9B7C6"/>
-        </w:rPr>
-        <w:t>i</w:t>
-      </w:r>
-      <w:proofErr w:type="spellEnd"/>
-      <w:r>
-        <w:rPr>
-          <w:color w:val="A9B7C6"/>
-        </w:rPr>
-        <w:t xml:space="preserve"> = </w:t>
+      <w:r>
+        <w:rPr>
+          <w:color w:val="A9B7C6"/>
+        </w:rPr>
+        <w:t xml:space="preserve">i = </w:t>
       </w:r>
       <w:r>
         <w:rPr>
@@ -1275,26 +1108,11 @@
         </w:rPr>
         <w:t xml:space="preserve">; </w:t>
       </w:r>
-      <w:proofErr w:type="spellStart"/>
-      <w:r>
-        <w:rPr>
-          <w:color w:val="A9B7C6"/>
-        </w:rPr>
-        <w:t>i</w:t>
-      </w:r>
-      <w:proofErr w:type="spellEnd"/>
-      <w:r>
-        <w:rPr>
-          <w:color w:val="A9B7C6"/>
-        </w:rPr>
-        <w:t xml:space="preserve"> &lt; </w:t>
-      </w:r>
-      <w:proofErr w:type="spellStart"/>
-      <w:r>
-        <w:rPr>
-          <w:color w:val="A9B7C6"/>
-        </w:rPr>
-        <w:t>arr.</w:t>
+      <w:r>
+        <w:rPr>
+          <w:color w:val="A9B7C6"/>
+        </w:rPr>
+        <w:t>i &lt; arr.</w:t>
       </w:r>
       <w:r>
         <w:rPr>
@@ -1302,75 +1120,24 @@
         </w:rPr>
         <w:t>length</w:t>
       </w:r>
-      <w:proofErr w:type="spellEnd"/>
       <w:r>
         <w:rPr>
           <w:color w:val="CC7832"/>
         </w:rPr>
         <w:t xml:space="preserve">; </w:t>
       </w:r>
-      <w:proofErr w:type="spellStart"/>
-      <w:r>
-        <w:rPr>
-          <w:color w:val="A9B7C6"/>
-        </w:rPr>
-        <w:t>i</w:t>
-      </w:r>
-      <w:proofErr w:type="spellEnd"/>
-      <w:r>
-        <w:rPr>
-          <w:color w:val="A9B7C6"/>
-        </w:rPr>
-        <w:t>++) {</w:t>
-      </w:r>
-      <w:r>
-        <w:rPr>
-          <w:color w:val="A9B7C6"/>
-        </w:rPr>
-        <w:br/>
-        <w:t xml:space="preserve">            </w:t>
-      </w:r>
-      <w:proofErr w:type="spellStart"/>
-      <w:r>
-        <w:rPr>
-          <w:color w:val="A9B7C6"/>
-        </w:rPr>
-        <w:t>set.add</w:t>
-      </w:r>
-      <w:proofErr w:type="spellEnd"/>
-      <w:r>
-        <w:rPr>
-          <w:color w:val="A9B7C6"/>
-        </w:rPr>
-        <w:t>(</w:t>
-      </w:r>
-      <w:proofErr w:type="spellStart"/>
-      <w:r>
-        <w:rPr>
-          <w:color w:val="A9B7C6"/>
-        </w:rPr>
-        <w:t>arr</w:t>
-      </w:r>
-      <w:proofErr w:type="spellEnd"/>
-      <w:r>
-        <w:rPr>
-          <w:color w:val="A9B7C6"/>
-        </w:rPr>
-        <w:t>[</w:t>
-      </w:r>
-      <w:proofErr w:type="spellStart"/>
-      <w:r>
-        <w:rPr>
-          <w:color w:val="A9B7C6"/>
-        </w:rPr>
-        <w:t>i</w:t>
-      </w:r>
-      <w:proofErr w:type="spellEnd"/>
-      <w:r>
-        <w:rPr>
-          <w:color w:val="A9B7C6"/>
-        </w:rPr>
-        <w:t>])</w:t>
+      <w:r>
+        <w:rPr>
+          <w:color w:val="A9B7C6"/>
+        </w:rPr>
+        <w:t>i++) {</w:t>
+      </w:r>
+      <w:r>
+        <w:rPr>
+          <w:color w:val="A9B7C6"/>
+        </w:rPr>
+        <w:br/>
+        <w:t xml:space="preserve">            set.add(arr[i])</w:t>
       </w:r>
       <w:r>
         <w:rPr>
@@ -1402,14 +1169,7 @@
           <w:color w:val="A9B7C6"/>
         </w:rPr>
         <w:br/>
-        <w:t xml:space="preserve">        </w:t>
-      </w:r>
-      <w:proofErr w:type="spellStart"/>
-      <w:r>
-        <w:rPr>
-          <w:color w:val="A9B7C6"/>
-        </w:rPr>
-        <w:t>System.</w:t>
+        <w:t xml:space="preserve">        System.</w:t>
       </w:r>
       <w:r>
         <w:rPr>
@@ -1423,14 +1183,7 @@
         <w:rPr>
           <w:color w:val="A9B7C6"/>
         </w:rPr>
-        <w:t>.println</w:t>
-      </w:r>
-      <w:proofErr w:type="spellEnd"/>
-      <w:r>
-        <w:rPr>
-          <w:color w:val="A9B7C6"/>
-        </w:rPr>
-        <w:t>(set)</w:t>
+        <w:t>.println(set)</w:t>
       </w:r>
       <w:r>
         <w:rPr>
@@ -1513,10 +1266,7 @@
         <w:t xml:space="preserve"> </w:t>
       </w:r>
       <w:r>
-        <w:t>A HashTable is an implementation of the Map interface that uses a hash table to store key-value pairs. It does not allow duplicate keys and provides constant time performance for basic operations such as adding, removing, and checking for the presence of keys.</w:t>
-      </w:r>
-      <w:r>
-        <w:t xml:space="preserve"> </w:t>
+        <w:t xml:space="preserve">A HashTable is an implementation of the Map interface that uses a hash table to store key-value pairs. It does not allow duplicate keys and provides constant time performance for basic operations such as adding, removing, and checking for the presence of keys. </w:t>
       </w:r>
       <w:r>
         <w:t>Some applications of HashTable include:</w:t>
@@ -1580,14 +1330,12 @@
         </w:rPr>
         <w:t xml:space="preserve">import </w:t>
       </w:r>
-      <w:proofErr w:type="spellStart"/>
       <w:r>
         <w:rPr>
           <w:color w:val="A9B7C6"/>
         </w:rPr>
         <w:t>java.util.Hashtable</w:t>
       </w:r>
-      <w:proofErr w:type="spellEnd"/>
       <w:r>
         <w:rPr>
           <w:color w:val="CC7832"/>
@@ -1636,42 +1384,69 @@
         <w:rPr>
           <w:color w:val="A9B7C6"/>
         </w:rPr>
-        <w:t xml:space="preserve">(String[] </w:t>
-      </w:r>
-      <w:proofErr w:type="spellStart"/>
-      <w:r>
-        <w:rPr>
-          <w:color w:val="A9B7C6"/>
-        </w:rPr>
-        <w:t>args</w:t>
-      </w:r>
-      <w:proofErr w:type="spellEnd"/>
-      <w:r>
-        <w:rPr>
-          <w:color w:val="A9B7C6"/>
-        </w:rPr>
-        <w:t>) {</w:t>
-      </w:r>
-      <w:r>
-        <w:rPr>
-          <w:color w:val="A9B7C6"/>
+        <w:t>(String[] args) {</w:t>
+      </w:r>
+      <w:r>
+        <w:rPr>
+          <w:color w:val="A9B7C6"/>
+        </w:rPr>
+        <w:br/>
+        <w:t xml:space="preserve">        Hashtable&lt;String</w:t>
+      </w:r>
+      <w:r>
+        <w:rPr>
+          <w:color w:val="CC7832"/>
+        </w:rPr>
+        <w:t xml:space="preserve">, </w:t>
+      </w:r>
+      <w:r>
+        <w:rPr>
+          <w:color w:val="A9B7C6"/>
+        </w:rPr>
+        <w:t xml:space="preserve">Integer&gt; ht = </w:t>
+      </w:r>
+      <w:r>
+        <w:rPr>
+          <w:color w:val="CC7832"/>
+        </w:rPr>
+        <w:t xml:space="preserve">new </w:t>
+      </w:r>
+      <w:r>
+        <w:rPr>
+          <w:color w:val="A9B7C6"/>
+        </w:rPr>
+        <w:t>Hashtable&lt;&gt;()</w:t>
+      </w:r>
+      <w:r>
+        <w:rPr>
+          <w:color w:val="CC7832"/>
+        </w:rPr>
+        <w:t>;</w:t>
+      </w:r>
+      <w:r>
+        <w:rPr>
+          <w:color w:val="CC7832"/>
+        </w:rPr>
+        <w:br/>
+      </w:r>
+      <w:r>
+        <w:rPr>
+          <w:color w:val="CC7832"/>
         </w:rPr>
         <w:br/>
         <w:t xml:space="preserve">        </w:t>
       </w:r>
-      <w:proofErr w:type="spellStart"/>
-      <w:r>
-        <w:rPr>
-          <w:color w:val="A9B7C6"/>
-        </w:rPr>
-        <w:t>Hashtable</w:t>
-      </w:r>
-      <w:proofErr w:type="spellEnd"/>
-      <w:r>
-        <w:rPr>
-          <w:color w:val="A9B7C6"/>
-        </w:rPr>
-        <w:t>&lt;String</w:t>
+      <w:r>
+        <w:rPr>
+          <w:color w:val="A9B7C6"/>
+        </w:rPr>
+        <w:t>ht.put(</w:t>
+      </w:r>
+      <w:r>
+        <w:rPr>
+          <w:color w:val="6A8759"/>
+        </w:rPr>
+        <w:t>"Alice"</w:t>
       </w:r>
       <w:r>
         <w:rPr>
@@ -1681,43 +1456,15 @@
       </w:r>
       <w:r>
         <w:rPr>
-          <w:color w:val="A9B7C6"/>
-        </w:rPr>
-        <w:t xml:space="preserve">Integer&gt; </w:t>
-      </w:r>
-      <w:proofErr w:type="spellStart"/>
-      <w:r>
-        <w:rPr>
-          <w:color w:val="A9B7C6"/>
-        </w:rPr>
-        <w:t>ht</w:t>
-      </w:r>
-      <w:proofErr w:type="spellEnd"/>
-      <w:r>
-        <w:rPr>
-          <w:color w:val="A9B7C6"/>
-        </w:rPr>
-        <w:t xml:space="preserve"> = </w:t>
-      </w:r>
-      <w:r>
-        <w:rPr>
-          <w:color w:val="CC7832"/>
-        </w:rPr>
-        <w:t xml:space="preserve">new </w:t>
-      </w:r>
-      <w:proofErr w:type="spellStart"/>
-      <w:r>
-        <w:rPr>
-          <w:color w:val="A9B7C6"/>
-        </w:rPr>
-        <w:t>Hashtable</w:t>
-      </w:r>
-      <w:proofErr w:type="spellEnd"/>
-      <w:r>
-        <w:rPr>
-          <w:color w:val="A9B7C6"/>
-        </w:rPr>
-        <w:t>&lt;&gt;()</w:t>
+          <w:color w:val="6897BB"/>
+        </w:rPr>
+        <w:t>25</w:t>
+      </w:r>
+      <w:r>
+        <w:rPr>
+          <w:color w:val="A9B7C6"/>
+        </w:rPr>
+        <w:t>)</w:t>
       </w:r>
       <w:r>
         <w:rPr>
@@ -1730,33 +1477,19 @@
           <w:color w:val="CC7832"/>
         </w:rPr>
         <w:br/>
-      </w:r>
-      <w:r>
-        <w:rPr>
-          <w:color w:val="CC7832"/>
-        </w:rPr>
-        <w:br/>
         <w:t xml:space="preserve">        </w:t>
       </w:r>
-      <w:proofErr w:type="spellStart"/>
-      <w:r>
-        <w:rPr>
-          <w:color w:val="A9B7C6"/>
-        </w:rPr>
-        <w:t>ht.put</w:t>
-      </w:r>
-      <w:proofErr w:type="spellEnd"/>
-      <w:r>
-        <w:rPr>
-          <w:color w:val="A9B7C6"/>
-        </w:rPr>
-        <w:t>(</w:t>
+      <w:r>
+        <w:rPr>
+          <w:color w:val="A9B7C6"/>
+        </w:rPr>
+        <w:t>ht.put(</w:t>
       </w:r>
       <w:r>
         <w:rPr>
           <w:color w:val="6A8759"/>
         </w:rPr>
-        <w:t>"Alice"</w:t>
+        <w:t>"Bob"</w:t>
       </w:r>
       <w:r>
         <w:rPr>
@@ -1768,7 +1501,7 @@
         <w:rPr>
           <w:color w:val="6897BB"/>
         </w:rPr>
-        <w:t>25</w:t>
+        <w:t>30</w:t>
       </w:r>
       <w:r>
         <w:rPr>
@@ -1789,25 +1522,17 @@
         <w:br/>
         <w:t xml:space="preserve">        </w:t>
       </w:r>
-      <w:proofErr w:type="spellStart"/>
-      <w:r>
-        <w:rPr>
-          <w:color w:val="A9B7C6"/>
-        </w:rPr>
-        <w:t>ht.put</w:t>
-      </w:r>
-      <w:proofErr w:type="spellEnd"/>
-      <w:r>
-        <w:rPr>
-          <w:color w:val="A9B7C6"/>
-        </w:rPr>
-        <w:t>(</w:t>
+      <w:r>
+        <w:rPr>
+          <w:color w:val="A9B7C6"/>
+        </w:rPr>
+        <w:t>ht.put(</w:t>
       </w:r>
       <w:r>
         <w:rPr>
           <w:color w:val="6A8759"/>
         </w:rPr>
-        <w:t>"Bob"</w:t>
+        <w:t>"Charlie"</w:t>
       </w:r>
       <w:r>
         <w:rPr>
@@ -1819,7 +1544,7 @@
         <w:rPr>
           <w:color w:val="6897BB"/>
         </w:rPr>
-        <w:t>30</w:t>
+        <w:t>35</w:t>
       </w:r>
       <w:r>
         <w:rPr>
@@ -1838,66 +1563,14 @@
           <w:color w:val="CC7832"/>
         </w:rPr>
         <w:br/>
+      </w:r>
+      <w:r>
+        <w:rPr>
+          <w:color w:val="CC7832"/>
+        </w:rPr>
+        <w:br/>
         <w:t xml:space="preserve">        </w:t>
       </w:r>
-      <w:proofErr w:type="spellStart"/>
-      <w:r>
-        <w:rPr>
-          <w:color w:val="A9B7C6"/>
-        </w:rPr>
-        <w:t>ht.put</w:t>
-      </w:r>
-      <w:proofErr w:type="spellEnd"/>
-      <w:r>
-        <w:rPr>
-          <w:color w:val="A9B7C6"/>
-        </w:rPr>
-        <w:t>(</w:t>
-      </w:r>
-      <w:r>
-        <w:rPr>
-          <w:color w:val="6A8759"/>
-        </w:rPr>
-        <w:t>"Charlie"</w:t>
-      </w:r>
-      <w:r>
-        <w:rPr>
-          <w:color w:val="CC7832"/>
-        </w:rPr>
-        <w:t xml:space="preserve">, </w:t>
-      </w:r>
-      <w:r>
-        <w:rPr>
-          <w:color w:val="6897BB"/>
-        </w:rPr>
-        <w:t>35</w:t>
-      </w:r>
-      <w:r>
-        <w:rPr>
-          <w:color w:val="A9B7C6"/>
-        </w:rPr>
-        <w:t>)</w:t>
-      </w:r>
-      <w:r>
-        <w:rPr>
-          <w:color w:val="CC7832"/>
-        </w:rPr>
-        <w:t>;</w:t>
-      </w:r>
-      <w:r>
-        <w:rPr>
-          <w:color w:val="CC7832"/>
-        </w:rPr>
-        <w:br/>
-      </w:r>
-      <w:r>
-        <w:rPr>
-          <w:color w:val="CC7832"/>
-        </w:rPr>
-        <w:br/>
-        <w:t xml:space="preserve">        </w:t>
-      </w:r>
-      <w:proofErr w:type="spellStart"/>
       <w:r>
         <w:rPr>
           <w:color w:val="A9B7C6"/>
@@ -1916,28 +1589,7 @@
         <w:rPr>
           <w:color w:val="A9B7C6"/>
         </w:rPr>
-        <w:t>.println</w:t>
-      </w:r>
-      <w:proofErr w:type="spellEnd"/>
-      <w:r>
-        <w:rPr>
-          <w:color w:val="A9B7C6"/>
-        </w:rPr>
-        <w:t>(</w:t>
-      </w:r>
-      <w:proofErr w:type="spellStart"/>
-      <w:r>
-        <w:rPr>
-          <w:color w:val="A9B7C6"/>
-        </w:rPr>
-        <w:t>ht.get</w:t>
-      </w:r>
-      <w:proofErr w:type="spellEnd"/>
-      <w:r>
-        <w:rPr>
-          <w:color w:val="A9B7C6"/>
-        </w:rPr>
-        <w:t>(</w:t>
+        <w:t>.println(ht.get(</w:t>
       </w:r>
       <w:r>
         <w:rPr>
@@ -1976,19 +1628,11 @@
         <w:br/>
         <w:t xml:space="preserve">        </w:t>
       </w:r>
-      <w:proofErr w:type="spellStart"/>
-      <w:r>
-        <w:rPr>
-          <w:color w:val="A9B7C6"/>
-        </w:rPr>
-        <w:t>ht.remove</w:t>
-      </w:r>
-      <w:proofErr w:type="spellEnd"/>
-      <w:r>
-        <w:rPr>
-          <w:color w:val="A9B7C6"/>
-        </w:rPr>
-        <w:t>(</w:t>
+      <w:r>
+        <w:rPr>
+          <w:color w:val="A9B7C6"/>
+        </w:rPr>
+        <w:t>ht.remove(</w:t>
       </w:r>
       <w:r>
         <w:rPr>
@@ -2015,7 +1659,6 @@
         <w:br/>
         <w:t xml:space="preserve">        </w:t>
       </w:r>
-      <w:proofErr w:type="spellStart"/>
       <w:r>
         <w:rPr>
           <w:color w:val="A9B7C6"/>
@@ -2034,28 +1677,7 @@
         <w:rPr>
           <w:color w:val="A9B7C6"/>
         </w:rPr>
-        <w:t>.println</w:t>
-      </w:r>
-      <w:proofErr w:type="spellEnd"/>
-      <w:r>
-        <w:rPr>
-          <w:color w:val="A9B7C6"/>
-        </w:rPr>
-        <w:t>(</w:t>
-      </w:r>
-      <w:proofErr w:type="spellStart"/>
-      <w:r>
-        <w:rPr>
-          <w:color w:val="A9B7C6"/>
-        </w:rPr>
-        <w:t>ht</w:t>
-      </w:r>
-      <w:proofErr w:type="spellEnd"/>
-      <w:r>
-        <w:rPr>
-          <w:color w:val="A9B7C6"/>
-        </w:rPr>
-        <w:t>)</w:t>
+        <w:t>.println(ht)</w:t>
       </w:r>
       <w:r>
         <w:rPr>
@@ -2108,14 +1730,7 @@
           <w:b/>
           <w:bCs/>
         </w:rPr>
-        <w:t>c</w:t>
-      </w:r>
-      <w:r>
-        <w:rPr>
-          <w:b/>
-          <w:bCs/>
-        </w:rPr>
-        <w:t>.</w:t>
+        <w:t>c.</w:t>
       </w:r>
     </w:p>
     <w:p>
@@ -2317,6 +1932,66 @@
         <w:t>In summary, the stack and heap are two distinct memory areas used by Java to manage the runtime behavior of a program. The stack is used to manage the execution of a program and stores method calls and local variables, while the heap is used to store objects and data that are created at runtime.</w:t>
       </w:r>
     </w:p>
+    <w:p>
+      <w:r>
+        <w:t>The key differences between the stack and the heap can be summarized as follows:</w:t>
+      </w:r>
+    </w:p>
+    <w:p>
+      <w:pPr>
+        <w:pStyle w:val="ListParagraph"/>
+        <w:numPr>
+          <w:ilvl w:val="0"/>
+          <w:numId w:val="4"/>
+        </w:numPr>
+      </w:pPr>
+      <w:r>
+        <w:t>Usage: The stack is used for temporary data storage, while the heap is used for dynamic memory allocation.</w:t>
+      </w:r>
+    </w:p>
+    <w:p>
+      <w:pPr>
+        <w:pStyle w:val="ListParagraph"/>
+        <w:numPr>
+          <w:ilvl w:val="0"/>
+          <w:numId w:val="4"/>
+        </w:numPr>
+      </w:pPr>
+      <w:r>
+        <w:t>Organization: The stack is organized as a LIFO data structure, while the heap is organized as a free list of memory blocks.</w:t>
+      </w:r>
+    </w:p>
+    <w:p>
+      <w:pPr>
+        <w:pStyle w:val="ListParagraph"/>
+        <w:numPr>
+          <w:ilvl w:val="0"/>
+          <w:numId w:val="4"/>
+        </w:numPr>
+      </w:pPr>
+      <w:r>
+        <w:t>Allocation: Memory is allocated automatically on the stack, while memory is allocated manually on the heap using functions such as malloc() and new.</w:t>
+      </w:r>
+    </w:p>
+    <w:p>
+      <w:pPr>
+        <w:pStyle w:val="ListParagraph"/>
+        <w:numPr>
+          <w:ilvl w:val="0"/>
+          <w:numId w:val="4"/>
+        </w:numPr>
+      </w:pPr>
+      <w:r>
+        <w:t>Deallocation: Memory is deallocated automatically on the stack, while memory must be manually deallocated on the heap using functions such as free() and delete.</w:t>
+      </w:r>
+    </w:p>
+    <w:p>
+      <w:r>
+        <w:t>In summary, the stack and the heap are both important areas of memory used in computer systems, but they are used for different purposes and have different characteristics. The stack is used for temporary data storage, while the heap is used for dynamic memory allocation. The stack is organized as a LIFO data structure, while the heap is organized as a free list of memory blocks.</w:t>
+      </w:r>
+    </w:p>
+    <w:p/>
+    <w:p/>
     <w:p/>
     <w:p/>
     <w:p/>
@@ -2558,6 +2233,92 @@
     </w:lvl>
   </w:abstractNum>
   <w:abstractNum w:abstractNumId="1" w15:restartNumberingAfterBreak="0">
+    <w:nsid w:val="32D8385A"/>
+    <w:multiLevelType w:val="hybridMultilevel"/>
+    <w:tmpl w:val="07BCF508"/>
+    <w:lvl w:ilvl="0" w:tplc="0409000F">
+      <w:start w:val="1"/>
+      <w:numFmt w:val="decimal"/>
+      <w:lvlText w:val="%1."/>
+      <w:lvlJc w:val="left"/>
+      <w:pPr>
+        <w:ind w:left="720" w:hanging="360"/>
+      </w:pPr>
+    </w:lvl>
+    <w:lvl w:ilvl="1" w:tplc="04090019" w:tentative="1">
+      <w:start w:val="1"/>
+      <w:numFmt w:val="lowerLetter"/>
+      <w:lvlText w:val="%2."/>
+      <w:lvlJc w:val="left"/>
+      <w:pPr>
+        <w:ind w:left="1440" w:hanging="360"/>
+      </w:pPr>
+    </w:lvl>
+    <w:lvl w:ilvl="2" w:tplc="0409001B" w:tentative="1">
+      <w:start w:val="1"/>
+      <w:numFmt w:val="lowerRoman"/>
+      <w:lvlText w:val="%3."/>
+      <w:lvlJc w:val="right"/>
+      <w:pPr>
+        <w:ind w:left="2160" w:hanging="180"/>
+      </w:pPr>
+    </w:lvl>
+    <w:lvl w:ilvl="3" w:tplc="0409000F" w:tentative="1">
+      <w:start w:val="1"/>
+      <w:numFmt w:val="decimal"/>
+      <w:lvlText w:val="%4."/>
+      <w:lvlJc w:val="left"/>
+      <w:pPr>
+        <w:ind w:left="2880" w:hanging="360"/>
+      </w:pPr>
+    </w:lvl>
+    <w:lvl w:ilvl="4" w:tplc="04090019" w:tentative="1">
+      <w:start w:val="1"/>
+      <w:numFmt w:val="lowerLetter"/>
+      <w:lvlText w:val="%5."/>
+      <w:lvlJc w:val="left"/>
+      <w:pPr>
+        <w:ind w:left="3600" w:hanging="360"/>
+      </w:pPr>
+    </w:lvl>
+    <w:lvl w:ilvl="5" w:tplc="0409001B" w:tentative="1">
+      <w:start w:val="1"/>
+      <w:numFmt w:val="lowerRoman"/>
+      <w:lvlText w:val="%6."/>
+      <w:lvlJc w:val="right"/>
+      <w:pPr>
+        <w:ind w:left="4320" w:hanging="180"/>
+      </w:pPr>
+    </w:lvl>
+    <w:lvl w:ilvl="6" w:tplc="0409000F" w:tentative="1">
+      <w:start w:val="1"/>
+      <w:numFmt w:val="decimal"/>
+      <w:lvlText w:val="%7."/>
+      <w:lvlJc w:val="left"/>
+      <w:pPr>
+        <w:ind w:left="5040" w:hanging="360"/>
+      </w:pPr>
+    </w:lvl>
+    <w:lvl w:ilvl="7" w:tplc="04090019" w:tentative="1">
+      <w:start w:val="1"/>
+      <w:numFmt w:val="lowerLetter"/>
+      <w:lvlText w:val="%8."/>
+      <w:lvlJc w:val="left"/>
+      <w:pPr>
+        <w:ind w:left="5760" w:hanging="360"/>
+      </w:pPr>
+    </w:lvl>
+    <w:lvl w:ilvl="8" w:tplc="0409001B" w:tentative="1">
+      <w:start w:val="1"/>
+      <w:numFmt w:val="lowerRoman"/>
+      <w:lvlText w:val="%9."/>
+      <w:lvlJc w:val="right"/>
+      <w:pPr>
+        <w:ind w:left="6480" w:hanging="180"/>
+      </w:pPr>
+    </w:lvl>
+  </w:abstractNum>
+  <w:abstractNum w:abstractNumId="2" w15:restartNumberingAfterBreak="0">
     <w:nsid w:val="604C13B9"/>
     <w:multiLevelType w:val="hybridMultilevel"/>
     <w:tmpl w:val="CEF4029E"/>
@@ -2670,7 +2431,7 @@
       </w:rPr>
     </w:lvl>
   </w:abstractNum>
-  <w:abstractNum w:abstractNumId="2" w15:restartNumberingAfterBreak="0">
+  <w:abstractNum w:abstractNumId="3" w15:restartNumberingAfterBreak="0">
     <w:nsid w:val="744E1F13"/>
     <w:multiLevelType w:val="hybridMultilevel"/>
     <w:tmpl w:val="A3E05A66"/>
@@ -2757,13 +2518,16 @@
     </w:lvl>
   </w:abstractNum>
   <w:num w:numId="1" w16cid:durableId="236405806">
-    <w:abstractNumId w:val="1"/>
+    <w:abstractNumId w:val="2"/>
   </w:num>
   <w:num w:numId="2" w16cid:durableId="1004018342">
-    <w:abstractNumId w:val="2"/>
+    <w:abstractNumId w:val="3"/>
   </w:num>
   <w:num w:numId="3" w16cid:durableId="1646003453">
     <w:abstractNumId w:val="0"/>
+  </w:num>
+  <w:num w:numId="4" w16cid:durableId="1422989058">
+    <w:abstractNumId w:val="1"/>
   </w:num>
 </w:numbering>
 </file>

</xml_diff>